<commit_message>
tim them o nha
</commit_message>
<xml_diff>
--- a/Java.docx
+++ b/Java.docx
@@ -1,10 +1,10 @@
 
 <file path=word/document.xml><?xml version="1.0" encoding="utf-8"?>
-<w:document xmlns:wpc="http://schemas.microsoft.com/office/word/2010/wordprocessingCanvas" xmlns:cx="http://schemas.microsoft.com/office/drawing/2014/chartex" xmlns:cx1="http://schemas.microsoft.com/office/drawing/2015/9/8/chartex" xmlns:cx2="http://schemas.microsoft.com/office/drawing/2015/10/21/chartex" xmlns:cx3="http://schemas.microsoft.com/office/drawing/2016/5/9/chartex" xmlns:cx4="http://schemas.microsoft.com/office/drawing/2016/5/10/chartex" xmlns:cx5="http://schemas.microsoft.com/office/drawing/2016/5/11/chartex" xmlns:cx6="http://schemas.microsoft.com/office/drawing/2016/5/12/chartex" xmlns:cx7="http://schemas.microsoft.com/office/drawing/2016/5/13/chartex" xmlns:cx8="http://schemas.microsoft.com/office/drawing/2016/5/14/chartex" xmlns:mc="http://schemas.openxmlformats.org/markup-compatibility/2006" xmlns:aink="http://schemas.microsoft.com/office/drawing/2016/ink" xmlns:am3d="http://schemas.microsoft.com/office/drawing/2017/model3d" xmlns:o="urn:schemas-microsoft-com:office:office" xmlns:r="http://schemas.openxmlformats.org/officeDocument/2006/relationships" xmlns:m="http://schemas.openxmlformats.org/officeDocument/2006/math" xmlns:v="urn:schemas-microsoft-com:vml" xmlns:wp14="http://schemas.microsoft.com/office/word/2010/wordprocessingDrawing" xmlns:wp="http://schemas.openxmlformats.org/drawingml/2006/wordprocessingDrawing" xmlns:w10="urn:schemas-microsoft-com:office:word" xmlns:w="http://schemas.openxmlformats.org/wordprocessingml/2006/main" xmlns:w14="http://schemas.microsoft.com/office/word/2010/wordml" xmlns:w15="http://schemas.microsoft.com/office/word/2012/wordml" xmlns:w16cex="http://schemas.microsoft.com/office/word/2018/wordml/cex" xmlns:w16cid="http://schemas.microsoft.com/office/word/2016/wordml/cid" xmlns:w16="http://schemas.microsoft.com/office/word/2018/wordml" xmlns:w16se="http://schemas.microsoft.com/office/word/2015/wordml/symex" xmlns:wpg="http://schemas.microsoft.com/office/word/2010/wordprocessingGroup" xmlns:wpi="http://schemas.microsoft.com/office/word/2010/wordprocessingInk" xmlns:wne="http://schemas.microsoft.com/office/word/2006/wordml" xmlns:wps="http://schemas.microsoft.com/office/word/2010/wordprocessingShape" mc:Ignorable="w14 w15 w16se w16cid w16 w16cex wp14">
+<w:document xmlns:wpc="http://schemas.microsoft.com/office/word/2010/wordprocessingCanvas" xmlns:cx="http://schemas.microsoft.com/office/drawing/2014/chartex" xmlns:cx1="http://schemas.microsoft.com/office/drawing/2015/9/8/chartex" xmlns:cx2="http://schemas.microsoft.com/office/drawing/2015/10/21/chartex" xmlns:cx3="http://schemas.microsoft.com/office/drawing/2016/5/9/chartex" xmlns:cx4="http://schemas.microsoft.com/office/drawing/2016/5/10/chartex" xmlns:cx5="http://schemas.microsoft.com/office/drawing/2016/5/11/chartex" xmlns:cx6="http://schemas.microsoft.com/office/drawing/2016/5/12/chartex" xmlns:cx7="http://schemas.microsoft.com/office/drawing/2016/5/13/chartex" xmlns:cx8="http://schemas.microsoft.com/office/drawing/2016/5/14/chartex" xmlns:mc="http://schemas.openxmlformats.org/markup-compatibility/2006" xmlns:aink="http://schemas.microsoft.com/office/drawing/2016/ink" xmlns:am3d="http://schemas.microsoft.com/office/drawing/2017/model3d" xmlns:o="urn:schemas-microsoft-com:office:office" xmlns:r="http://schemas.openxmlformats.org/officeDocument/2006/relationships" xmlns:m="http://schemas.openxmlformats.org/officeDocument/2006/math" xmlns:v="urn:schemas-microsoft-com:vml" xmlns:wp14="http://schemas.microsoft.com/office/word/2010/wordprocessingDrawing" xmlns:wp="http://schemas.openxmlformats.org/drawingml/2006/wordprocessingDrawing" xmlns:w10="urn:schemas-microsoft-com:office:word" xmlns:w="http://schemas.openxmlformats.org/wordprocessingml/2006/main" xmlns:w14="http://schemas.microsoft.com/office/word/2010/wordml" xmlns:w15="http://schemas.microsoft.com/office/word/2012/wordml" xmlns:w16cid="http://schemas.microsoft.com/office/word/2016/wordml/cid" xmlns:w16se="http://schemas.microsoft.com/office/word/2015/wordml/symex" xmlns:wpg="http://schemas.microsoft.com/office/word/2010/wordprocessingGroup" xmlns:wpi="http://schemas.microsoft.com/office/word/2010/wordprocessingInk" xmlns:wne="http://schemas.microsoft.com/office/word/2006/wordml" xmlns:wps="http://schemas.microsoft.com/office/word/2010/wordprocessingShape" mc:Ignorable="w14 w15 w16se w16cid wp14">
   <w:body>
     <w:p>
       <w:pPr>
-        <w:pStyle w:val="u1"/>
+        <w:pStyle w:val="Heading1"/>
       </w:pPr>
       <w:r>
         <w:t>Object và Class</w:t>
@@ -12,7 +12,7 @@
     </w:p>
     <w:p>
       <w:pPr>
-        <w:pStyle w:val="oancuaDanhsach"/>
+        <w:pStyle w:val="ListParagraph"/>
         <w:numPr>
           <w:ilvl w:val="0"/>
           <w:numId w:val="1"/>
@@ -24,7 +24,7 @@
     </w:p>
     <w:p>
       <w:pPr>
-        <w:pStyle w:val="oancuaDanhsach"/>
+        <w:pStyle w:val="ListParagraph"/>
         <w:numPr>
           <w:ilvl w:val="0"/>
           <w:numId w:val="1"/>
@@ -36,7 +36,7 @@
     </w:p>
     <w:p>
       <w:pPr>
-        <w:pStyle w:val="oancuaDanhsach"/>
+        <w:pStyle w:val="ListParagraph"/>
         <w:numPr>
           <w:ilvl w:val="0"/>
           <w:numId w:val="1"/>
@@ -48,7 +48,7 @@
     </w:p>
     <w:p>
       <w:pPr>
-        <w:pStyle w:val="u1"/>
+        <w:pStyle w:val="Heading1"/>
       </w:pPr>
       <w:r>
         <w:t>Java Regex</w:t>
@@ -56,7 +56,7 @@
     </w:p>
     <w:p>
       <w:pPr>
-        <w:pStyle w:val="oancuaDanhsach"/>
+        <w:pStyle w:val="ListParagraph"/>
         <w:numPr>
           <w:ilvl w:val="0"/>
           <w:numId w:val="1"/>
@@ -78,7 +78,7 @@
     </w:p>
     <w:p>
       <w:pPr>
-        <w:pStyle w:val="u1"/>
+        <w:pStyle w:val="Heading1"/>
         <w:rPr>
           <w:rFonts w:eastAsia="Times New Roman"/>
         </w:rPr>
@@ -92,7 +92,7 @@
     </w:p>
     <w:p>
       <w:pPr>
-        <w:pStyle w:val="oancuaDanhsach"/>
+        <w:pStyle w:val="ListParagraph"/>
         <w:numPr>
           <w:ilvl w:val="0"/>
           <w:numId w:val="1"/>
@@ -114,7 +114,7 @@
     </w:p>
     <w:p>
       <w:pPr>
-        <w:pStyle w:val="oancuaDanhsach"/>
+        <w:pStyle w:val="ListParagraph"/>
         <w:spacing w:after="240" w:line="240" w:lineRule="auto"/>
         <w:rPr>
           <w:rFonts w:ascii="Times New Roman" w:eastAsia="Times New Roman" w:hAnsi="Times New Roman" w:cs="Times New Roman"/>
@@ -125,7 +125,7 @@
     </w:p>
     <w:p>
       <w:pPr>
-        <w:pStyle w:val="oancuaDanhsach"/>
+        <w:pStyle w:val="ListParagraph"/>
         <w:numPr>
           <w:ilvl w:val="0"/>
           <w:numId w:val="1"/>
@@ -172,7 +172,7 @@
     </w:p>
     <w:p>
       <w:pPr>
-        <w:pStyle w:val="oancuaDanhsach"/>
+        <w:pStyle w:val="ListParagraph"/>
         <w:numPr>
           <w:ilvl w:val="0"/>
           <w:numId w:val="1"/>
@@ -197,7 +197,7 @@
     </w:p>
     <w:p>
       <w:pPr>
-        <w:pStyle w:val="oancuaDanhsach"/>
+        <w:pStyle w:val="ListParagraph"/>
         <w:numPr>
           <w:ilvl w:val="0"/>
           <w:numId w:val="1"/>
@@ -212,7 +212,7 @@
     </w:p>
     <w:p>
       <w:pPr>
-        <w:pStyle w:val="oancuaDanhsach"/>
+        <w:pStyle w:val="ListParagraph"/>
         <w:numPr>
           <w:ilvl w:val="0"/>
           <w:numId w:val="1"/>
@@ -237,7 +237,7 @@
     </w:p>
     <w:p>
       <w:pPr>
-        <w:pStyle w:val="oancuaDanhsach"/>
+        <w:pStyle w:val="ListParagraph"/>
         <w:numPr>
           <w:ilvl w:val="0"/>
           <w:numId w:val="1"/>
@@ -262,27 +262,299 @@
     </w:p>
     <w:p>
       <w:pPr>
-        <w:pStyle w:val="u1"/>
-      </w:pPr>
-      <w:r>
+        <w:pStyle w:val="Heading1"/>
+        <w:rPr>
+          <w:rFonts w:eastAsia="Times New Roman"/>
+        </w:rPr>
+      </w:pPr>
+      <w:r>
+        <w:rPr>
+          <w:rFonts w:eastAsia="Times New Roman"/>
+        </w:rPr>
+        <w:t>Data Structures</w:t>
+      </w:r>
+    </w:p>
+    <w:p>
+      <w:pPr>
+        <w:rPr>
+          <w:rFonts w:ascii="Arial" w:hAnsi="Arial" w:cs="Arial"/>
+          <w:color w:val="000000"/>
+          <w:shd w:val="clear" w:color="auto" w:fill="FFFFFF"/>
+        </w:rPr>
+      </w:pPr>
+      <w:r>
+        <w:rPr>
+          <w:rFonts w:ascii="Arial" w:hAnsi="Arial" w:cs="Arial"/>
+          <w:color w:val="000000"/>
+          <w:shd w:val="clear" w:color="auto" w:fill="FFFFFF"/>
+        </w:rPr>
+        <w:t>Các cấu trúc dữ liệu cung cấp bởi các package tiện ích của Java rất mạnh mẽ và thực hiện các tính năng rộng rãi. Những cấu trúc dữ liệu này bao gồm những interface và class.</w:t>
+      </w:r>
+    </w:p>
+    <w:p>
+      <w:pPr>
+        <w:pStyle w:val="ListParagraph"/>
+        <w:numPr>
+          <w:ilvl w:val="0"/>
+          <w:numId w:val="1"/>
+        </w:numPr>
+      </w:pPr>
+      <w:r>
+        <w:rPr>
+          <w:color w:val="FF0000"/>
+        </w:rPr>
+        <w:t>Lớp Enumeration trong java</w:t>
+      </w:r>
+      <w:r>
+        <w:t xml:space="preserve">: </w:t>
+      </w:r>
+      <w:r>
+        <w:rPr>
+          <w:rFonts w:ascii="Arial" w:hAnsi="Arial" w:cs="Arial"/>
+          <w:color w:val="000000"/>
+          <w:shd w:val="clear" w:color="auto" w:fill="FFFFFF"/>
+        </w:rPr>
+        <w:t> Enum trong Java định nghĩa các phương thức từ đó bạn có thể liệt kê (từng phần tử tại một thời điểm) các phần tử trong một tập hợp các đối tượng.</w:t>
+      </w:r>
+    </w:p>
+    <w:p>
+      <w:pPr>
+        <w:pStyle w:val="ListParagraph"/>
+        <w:numPr>
+          <w:ilvl w:val="0"/>
+          <w:numId w:val="1"/>
+        </w:numPr>
+      </w:pPr>
+      <w:r>
+        <w:rPr>
+          <w:color w:val="FF0000"/>
+        </w:rPr>
+        <w:t xml:space="preserve">Lớp Bitset </w:t>
+      </w:r>
+      <w:r>
+        <w:t>trong java:  Lớp Bitset trong java dùng để triền khai 1 nhóm các bit hoặc flag mà có thể được thiết lập và xóa một cách riêng rẽ. Class này rất hữu dụng khi bạn muốn lưu trữ 1 tập các giá trị Boolean và chỉ muốn gắn từng bit các giá trị và thiết lập hoặc xóa nó thích hợp.</w:t>
+      </w:r>
+    </w:p>
+    <w:p>
+      <w:pPr>
+        <w:pStyle w:val="ListParagraph"/>
+        <w:numPr>
+          <w:ilvl w:val="0"/>
+          <w:numId w:val="1"/>
+        </w:numPr>
+      </w:pPr>
+      <w:r>
+        <w:rPr>
+          <w:color w:val="FF0000"/>
+        </w:rPr>
+        <w:t xml:space="preserve">Lớp Dictionary </w:t>
+      </w:r>
+      <w:r>
+        <w:t xml:space="preserve">là một abstract class để định nghĩa cấu trúc dữ liệu cho việc liên kết giữa các key tới value. </w:t>
+      </w:r>
+      <w:r>
+        <w:t xml:space="preserve">Nó hữu ích trong các trường hợp truy cập dữ liệu thông qua key cụ thể thay vì sử dụng một index. </w:t>
+      </w:r>
+    </w:p>
+    <w:p>
+      <w:pPr>
+        <w:pStyle w:val="ListParagraph"/>
+        <w:numPr>
+          <w:ilvl w:val="0"/>
+          <w:numId w:val="1"/>
+        </w:numPr>
+        <w:rPr>
+          <w:color w:val="FF0000"/>
+        </w:rPr>
+      </w:pPr>
+      <w:r>
+        <w:rPr>
+          <w:color w:val="FF0000"/>
+        </w:rPr>
+        <w:t xml:space="preserve">Hashtable: </w:t>
+      </w:r>
+      <w:r>
+        <w:rPr>
+          <w:color w:val="000000" w:themeColor="text1"/>
+        </w:rPr>
+        <w:t xml:space="preserve">Cung cấp các ý nghĩa về mặt tổ chức dữ liệu dựa vào cấu trúc mà người dùng định </w:t>
+      </w:r>
+      <w:r>
+        <w:rPr>
+          <w:color w:val="000000" w:themeColor="text1"/>
+        </w:rPr>
+        <w:t>nghĩa key</w:t>
+      </w:r>
+      <w:r>
+        <w:rPr>
+          <w:color w:val="FF0000"/>
+        </w:rPr>
+        <w:t>.</w:t>
+      </w:r>
+    </w:p>
+    <w:p>
+      <w:pPr>
+        <w:pStyle w:val="ListParagraph"/>
+        <w:numPr>
+          <w:ilvl w:val="0"/>
+          <w:numId w:val="1"/>
+        </w:numPr>
+      </w:pPr>
+      <w:r>
+        <w:rPr>
+          <w:color w:val="FF0000"/>
+        </w:rPr>
+        <w:t xml:space="preserve">Properties </w:t>
+      </w:r>
+      <w:r>
+        <w:t>: là lớp con của Hashtable. Nó được sử dụng để duy trì danh sách các giá trị trong đó key là String và Value cũng là một String.</w:t>
+      </w:r>
+    </w:p>
+    <w:p>
+      <w:pPr>
+        <w:pStyle w:val="Heading1"/>
+        <w:tabs>
+          <w:tab w:val="left" w:pos="1920"/>
+        </w:tabs>
+      </w:pPr>
+      <w:r>
+        <w:lastRenderedPageBreak/>
         <w:t>Collection</w:t>
       </w:r>
-    </w:p>
-    <w:p>
-      <w:pPr>
-        <w:pStyle w:val="oancuaDanhsach"/>
-        <w:numPr>
-          <w:ilvl w:val="0"/>
-          <w:numId w:val="1"/>
-        </w:numPr>
-      </w:pPr>
-      <w:r>
-        <w:t xml:space="preserve">Array List: </w:t>
-      </w:r>
-    </w:p>
-    <w:p>
-      <w:pPr>
-        <w:pStyle w:val="oancuaDanhsach"/>
+      <w:r>
+        <w:t>: Java Collection Framwork ( có thể gọi là nền tảng tập hợp) được xây dựng các interface định nghĩa các thao tác với tập hợp, các class cụ thể  thực thi các interface và các giải thuật thông dụng thường xuyên được sử dụng với tập hợp.</w:t>
+      </w:r>
+    </w:p>
+    <w:p>
+      <w:r>
+        <w:rPr>
+          <w:noProof/>
+        </w:rPr>
+        <w:drawing>
+          <wp:inline distT="0" distB="0" distL="0" distR="0">
+            <wp:extent cx="3832860" cy="1394460"/>
+            <wp:effectExtent l="0" t="0" r="0" b="0"/>
+            <wp:docPr id="1" name="Picture 1"/>
+            <wp:cNvGraphicFramePr>
+              <a:graphicFrameLocks xmlns:a="http://schemas.openxmlformats.org/drawingml/2006/main" noChangeAspect="1"/>
+            </wp:cNvGraphicFramePr>
+            <a:graphic xmlns:a="http://schemas.openxmlformats.org/drawingml/2006/main">
+              <a:graphicData uri="http://schemas.openxmlformats.org/drawingml/2006/picture">
+                <pic:pic xmlns:pic="http://schemas.openxmlformats.org/drawingml/2006/picture">
+                  <pic:nvPicPr>
+                    <pic:cNvPr id="0" name="Picture 1"/>
+                    <pic:cNvPicPr>
+                      <a:picLocks noChangeAspect="1" noChangeArrowheads="1"/>
+                    </pic:cNvPicPr>
+                  </pic:nvPicPr>
+                  <pic:blipFill>
+                    <a:blip r:embed="rId5">
+                      <a:extLst>
+                        <a:ext uri="{28A0092B-C50C-407E-A947-70E740481C1C}">
+                          <a14:useLocalDpi xmlns:a14="http://schemas.microsoft.com/office/drawing/2010/main" val="0"/>
+                        </a:ext>
+                      </a:extLst>
+                    </a:blip>
+                    <a:srcRect/>
+                    <a:stretch>
+                      <a:fillRect/>
+                    </a:stretch>
+                  </pic:blipFill>
+                  <pic:spPr bwMode="auto">
+                    <a:xfrm>
+                      <a:off x="0" y="0"/>
+                      <a:ext cx="3832860" cy="1394460"/>
+                    </a:xfrm>
+                    <a:prstGeom prst="rect">
+                      <a:avLst/>
+                    </a:prstGeom>
+                    <a:noFill/>
+                    <a:ln>
+                      <a:noFill/>
+                    </a:ln>
+                  </pic:spPr>
+                </pic:pic>
+              </a:graphicData>
+            </a:graphic>
+          </wp:inline>
+        </w:drawing>
+      </w:r>
+    </w:p>
+    <w:p>
+      <w:pPr>
+        <w:pStyle w:val="Heading2"/>
+      </w:pPr>
+      <w:r>
+        <w:t>Set Interface</w:t>
+      </w:r>
+    </w:p>
+    <w:p>
+      <w:r>
+        <w:t xml:space="preserve">Set (tập hợp) là kiểu dữ liệu mà bên trong nó mỗi phần tử chỉ xuất hiện duy nhất một lần( tương tự tập hợp trong toán học) . Một số class thực thi Set Interface thường gặp: </w:t>
+      </w:r>
+    </w:p>
+    <w:p>
+      <w:pPr>
+        <w:pStyle w:val="ListParagraph"/>
+        <w:numPr>
+          <w:ilvl w:val="0"/>
+          <w:numId w:val="1"/>
+        </w:numPr>
+      </w:pPr>
+      <w:r>
+        <w:t>TreeSet: là 1 class thực thi giao diện Set Interface, trong đó các phần tử trong set đã được xắp sếp/</w:t>
+      </w:r>
+    </w:p>
+    <w:p>
+      <w:pPr>
+        <w:pStyle w:val="ListParagraph"/>
+        <w:numPr>
+          <w:ilvl w:val="0"/>
+          <w:numId w:val="1"/>
+        </w:numPr>
+      </w:pPr>
+      <w:r>
+        <w:t>HashSet: là 1 class implement Set Interface, mà các phần tử được lưu trữ dưới dạng bảng băm ( hash table)</w:t>
+      </w:r>
+    </w:p>
+    <w:p>
+      <w:pPr>
+        <w:pStyle w:val="ListParagraph"/>
+        <w:numPr>
+          <w:ilvl w:val="0"/>
+          <w:numId w:val="1"/>
+        </w:numPr>
+      </w:pPr>
+      <w:r>
+        <w:t>EnumSet: các phần tử trong set là các enum chứ không phải object.</w:t>
+      </w:r>
+    </w:p>
+    <w:p>
+      <w:pPr>
+        <w:pStyle w:val="Heading2"/>
+      </w:pPr>
+      <w:r>
+        <w:t>List Interface</w:t>
+      </w:r>
+    </w:p>
+    <w:p>
+      <w:pPr>
+        <w:pStyle w:val="ListParagraph"/>
+        <w:numPr>
+          <w:ilvl w:val="0"/>
+          <w:numId w:val="1"/>
+        </w:numPr>
+      </w:pPr>
+      <w:r>
+        <w:t>Array List</w:t>
+      </w:r>
+      <w:r>
+        <w:t xml:space="preserve">: </w:t>
+      </w:r>
+    </w:p>
+    <w:p>
+      <w:pPr>
+        <w:pStyle w:val="ListParagraph"/>
       </w:pPr>
       <w:r>
         <w:t>+) Là class triển khai của List interface</w:t>
@@ -306,7 +578,7 @@
     </w:p>
     <w:p>
       <w:pPr>
-        <w:pStyle w:val="oancuaDanhsach"/>
+        <w:pStyle w:val="ListParagraph"/>
         <w:numPr>
           <w:ilvl w:val="0"/>
           <w:numId w:val="1"/>
@@ -326,7 +598,147 @@
     </w:p>
     <w:p>
       <w:pPr>
-        <w:pStyle w:val="u1"/>
+        <w:pStyle w:val="ListParagraph"/>
+        <w:numPr>
+          <w:ilvl w:val="0"/>
+          <w:numId w:val="1"/>
+        </w:numPr>
+      </w:pPr>
+      <w:r>
+        <w:t xml:space="preserve">Vector: có cách lưu trữ như ArrayList tuy nhiên khác Vector là đồ bộ, </w:t>
+      </w:r>
+      <w:r>
+        <w:t>có thể hoạt động đa luồng mà không cần gọi synchronize một cách tường minh</w:t>
+      </w:r>
+    </w:p>
+    <w:p>
+      <w:pPr>
+        <w:pStyle w:val="ListParagraph"/>
+        <w:numPr>
+          <w:ilvl w:val="0"/>
+          <w:numId w:val="1"/>
+        </w:numPr>
+      </w:pPr>
+      <w:r>
+        <w:t>Stack: có cách hoạt động dựa trên cơ sở cấu trúc dữ liệu ngăn xếp(stack) với kiểu LIFO.</w:t>
+      </w:r>
+    </w:p>
+    <w:p>
+      <w:pPr>
+        <w:pStyle w:val="Heading2"/>
+      </w:pPr>
+      <w:r>
+        <w:t xml:space="preserve">Queue Interface: Nổi tiếng với kiểu dữ liệu FIFO, </w:t>
+      </w:r>
+    </w:p>
+    <w:p>
+      <w:pPr>
+        <w:pStyle w:val="ListParagraph"/>
+        <w:numPr>
+          <w:ilvl w:val="0"/>
+          <w:numId w:val="1"/>
+        </w:numPr>
+      </w:pPr>
+      <w:r>
+        <w:t>Linked List</w:t>
+      </w:r>
+    </w:p>
+    <w:p>
+      <w:pPr>
+        <w:pStyle w:val="ListParagraph"/>
+        <w:numPr>
+          <w:ilvl w:val="0"/>
+          <w:numId w:val="1"/>
+        </w:numPr>
+      </w:pPr>
+      <w:r>
+        <w:t>PriorityQueue: là 1 dạng queue mà trong đó các phần tử trong queue sẽ được sắp xệp</w:t>
+      </w:r>
+    </w:p>
+    <w:p>
+      <w:pPr>
+        <w:pStyle w:val="ListParagraph"/>
+        <w:numPr>
+          <w:ilvl w:val="0"/>
+          <w:numId w:val="1"/>
+        </w:numPr>
+      </w:pPr>
+      <w:r>
+        <w:t>ArrayDeque: là 1 dạng deque được implement dựa trên nhiều mảng.</w:t>
+      </w:r>
+    </w:p>
+    <w:p>
+      <w:pPr>
+        <w:pStyle w:val="Heading2"/>
+      </w:pPr>
+      <w:r>
+        <w:lastRenderedPageBreak/>
+        <w:t>Map interface</w:t>
+      </w:r>
+    </w:p>
+    <w:p>
+      <w:pPr>
+        <w:pStyle w:val="ListParagraph"/>
+        <w:numPr>
+          <w:ilvl w:val="0"/>
+          <w:numId w:val="1"/>
+        </w:numPr>
+      </w:pPr>
+      <w:r>
+        <w:t>TreeMap: là clas s thực thi Map interface với dạng cây đỏ đen (Red – Black tree) trong đó các key đã được sắp xếp. Class này cho phép thời gian thêm, sửa , xóa, tìm kiếm 1 phần tử trong mảng là tương đương nhau là O(log(n))</w:t>
+      </w:r>
+    </w:p>
+    <w:p>
+      <w:pPr>
+        <w:pStyle w:val="ListParagraph"/>
+        <w:numPr>
+          <w:ilvl w:val="0"/>
+          <w:numId w:val="1"/>
+        </w:numPr>
+      </w:pPr>
+      <w:r>
+        <w:t xml:space="preserve">HashMap: </w:t>
+      </w:r>
+      <w:r>
+        <w:t>các key được lưu trữ dưới dạng bảng băm, cho phép tìm kiếm nhanh 0(1).</w:t>
+      </w:r>
+    </w:p>
+    <w:p>
+      <w:pPr>
+        <w:pStyle w:val="ListParagraph"/>
+        <w:numPr>
+          <w:ilvl w:val="0"/>
+          <w:numId w:val="1"/>
+        </w:numPr>
+      </w:pPr>
+      <w:r>
+        <w:t>EnumMap: các key trong Map là các enum chứ khoogn phải object như các dạng Map trên.</w:t>
+      </w:r>
+    </w:p>
+    <w:p>
+      <w:pPr>
+        <w:pStyle w:val="ListParagraph"/>
+        <w:numPr>
+          <w:ilvl w:val="0"/>
+          <w:numId w:val="1"/>
+        </w:numPr>
+      </w:pPr>
+      <w:r>
+        <w:t>WeakHashMap: tương tự HashMap , tuy nhiên có điểm đáng chú ý là các key của Map chỉ là các Weak reference( hay Weak key), có nghĩa phần tử sẽ bị xóa khi key được giải phóng hay không còn 1 biến nào tham chiếu đến key nữa.</w:t>
+      </w:r>
+    </w:p>
+    <w:p>
+      <w:pPr>
+        <w:pStyle w:val="ListParagraph"/>
+        <w:numPr>
+          <w:ilvl w:val="0"/>
+          <w:numId w:val="1"/>
+        </w:numPr>
+      </w:pPr>
+    </w:p>
+    <w:p>
+      <w:pPr>
+        <w:pStyle w:val="Heading1"/>
       </w:pPr>
       <w:r>
         <w:t>Generic:</w:t>
@@ -334,7 +746,7 @@
     </w:p>
     <w:p>
       <w:pPr>
-        <w:pStyle w:val="oancuaDanhsach"/>
+        <w:pStyle w:val="ListParagraph"/>
         <w:numPr>
           <w:ilvl w:val="0"/>
           <w:numId w:val="1"/>
@@ -346,14 +758,13 @@
     </w:p>
     <w:p>
       <w:pPr>
-        <w:pStyle w:val="oancuaDanhsach"/>
-        <w:numPr>
-          <w:ilvl w:val="0"/>
-          <w:numId w:val="1"/>
-        </w:numPr>
-      </w:pPr>
-      <w:r>
-        <w:lastRenderedPageBreak/>
+        <w:pStyle w:val="ListParagraph"/>
+        <w:numPr>
+          <w:ilvl w:val="0"/>
+          <w:numId w:val="1"/>
+        </w:numPr>
+      </w:pPr>
+      <w:r>
         <w:t>Quy ước đặt tên tham số: ( không bắt buộc) :</w:t>
       </w:r>
       <w:r>
@@ -386,12 +797,19 @@
     </w:p>
     <w:p>
       <w:pPr>
-        <w:pStyle w:val="oancuaDanhsach"/>
-        <w:numPr>
-          <w:ilvl w:val="0"/>
-          <w:numId w:val="1"/>
-        </w:numPr>
-      </w:pPr>
+        <w:pStyle w:val="Heading1"/>
+      </w:pPr>
+      <w:r>
+        <w:t xml:space="preserve">Serialization trong java: một đối tượng có thể được biểu diễn như một dãy byte liên tục mà bao </w:t>
+      </w:r>
+      <w:r>
+        <w:t>gồm dữ liệu của đối tượng cũng như thông tin về kiểu đối tượng và kiểu dữ li</w:t>
+      </w:r>
+      <w:bookmarkStart w:id="0" w:name="_GoBack"/>
+      <w:bookmarkEnd w:id="0"/>
+      <w:r>
+        <w:t xml:space="preserve">ệu được lưu giữ trong đối tượng. </w:t>
+      </w:r>
       <w:r>
         <w:t xml:space="preserve">  </w:t>
       </w:r>
@@ -407,7 +825,7 @@
 </file>
 
 <file path=word/numbering.xml><?xml version="1.0" encoding="utf-8"?>
-<w:numbering xmlns:wpc="http://schemas.microsoft.com/office/word/2010/wordprocessingCanvas" xmlns:cx="http://schemas.microsoft.com/office/drawing/2014/chartex" xmlns:cx1="http://schemas.microsoft.com/office/drawing/2015/9/8/chartex" xmlns:cx2="http://schemas.microsoft.com/office/drawing/2015/10/21/chartex" xmlns:cx3="http://schemas.microsoft.com/office/drawing/2016/5/9/chartex" xmlns:cx4="http://schemas.microsoft.com/office/drawing/2016/5/10/chartex" xmlns:cx5="http://schemas.microsoft.com/office/drawing/2016/5/11/chartex" xmlns:cx6="http://schemas.microsoft.com/office/drawing/2016/5/12/chartex" xmlns:cx7="http://schemas.microsoft.com/office/drawing/2016/5/13/chartex" xmlns:cx8="http://schemas.microsoft.com/office/drawing/2016/5/14/chartex" xmlns:mc="http://schemas.openxmlformats.org/markup-compatibility/2006" xmlns:aink="http://schemas.microsoft.com/office/drawing/2016/ink" xmlns:am3d="http://schemas.microsoft.com/office/drawing/2017/model3d" xmlns:o="urn:schemas-microsoft-com:office:office" xmlns:r="http://schemas.openxmlformats.org/officeDocument/2006/relationships" xmlns:m="http://schemas.openxmlformats.org/officeDocument/2006/math" xmlns:v="urn:schemas-microsoft-com:vml" xmlns:wp14="http://schemas.microsoft.com/office/word/2010/wordprocessingDrawing" xmlns:wp="http://schemas.openxmlformats.org/drawingml/2006/wordprocessingDrawing" xmlns:w10="urn:schemas-microsoft-com:office:word" xmlns:w="http://schemas.openxmlformats.org/wordprocessingml/2006/main" xmlns:w14="http://schemas.microsoft.com/office/word/2010/wordml" xmlns:w15="http://schemas.microsoft.com/office/word/2012/wordml" xmlns:w16cex="http://schemas.microsoft.com/office/word/2018/wordml/cex" xmlns:w16cid="http://schemas.microsoft.com/office/word/2016/wordml/cid" xmlns:w16="http://schemas.microsoft.com/office/word/2018/wordml" xmlns:w16se="http://schemas.microsoft.com/office/word/2015/wordml/symex" xmlns:wpg="http://schemas.microsoft.com/office/word/2010/wordprocessingGroup" xmlns:wpi="http://schemas.microsoft.com/office/word/2010/wordprocessingInk" xmlns:wne="http://schemas.microsoft.com/office/word/2006/wordml" xmlns:wps="http://schemas.microsoft.com/office/word/2010/wordprocessingShape" mc:Ignorable="w14 w15 w16se w16cid w16 w16cex wp14">
+<w:numbering xmlns:wpc="http://schemas.microsoft.com/office/word/2010/wordprocessingCanvas" xmlns:cx="http://schemas.microsoft.com/office/drawing/2014/chartex" xmlns:cx1="http://schemas.microsoft.com/office/drawing/2015/9/8/chartex" xmlns:cx2="http://schemas.microsoft.com/office/drawing/2015/10/21/chartex" xmlns:cx3="http://schemas.microsoft.com/office/drawing/2016/5/9/chartex" xmlns:cx4="http://schemas.microsoft.com/office/drawing/2016/5/10/chartex" xmlns:cx5="http://schemas.microsoft.com/office/drawing/2016/5/11/chartex" xmlns:cx6="http://schemas.microsoft.com/office/drawing/2016/5/12/chartex" xmlns:cx7="http://schemas.microsoft.com/office/drawing/2016/5/13/chartex" xmlns:cx8="http://schemas.microsoft.com/office/drawing/2016/5/14/chartex" xmlns:mc="http://schemas.openxmlformats.org/markup-compatibility/2006" xmlns:aink="http://schemas.microsoft.com/office/drawing/2016/ink" xmlns:am3d="http://schemas.microsoft.com/office/drawing/2017/model3d" xmlns:o="urn:schemas-microsoft-com:office:office" xmlns:r="http://schemas.openxmlformats.org/officeDocument/2006/relationships" xmlns:m="http://schemas.openxmlformats.org/officeDocument/2006/math" xmlns:v="urn:schemas-microsoft-com:vml" xmlns:wp14="http://schemas.microsoft.com/office/word/2010/wordprocessingDrawing" xmlns:wp="http://schemas.openxmlformats.org/drawingml/2006/wordprocessingDrawing" xmlns:w10="urn:schemas-microsoft-com:office:word" xmlns:w="http://schemas.openxmlformats.org/wordprocessingml/2006/main" xmlns:w14="http://schemas.microsoft.com/office/word/2010/wordml" xmlns:w15="http://schemas.microsoft.com/office/word/2012/wordml" xmlns:w16cid="http://schemas.microsoft.com/office/word/2016/wordml/cid" xmlns:w16se="http://schemas.microsoft.com/office/word/2015/wordml/symex" xmlns:wpg="http://schemas.microsoft.com/office/word/2010/wordprocessingGroup" xmlns:wpi="http://schemas.microsoft.com/office/word/2010/wordprocessingInk" xmlns:wne="http://schemas.microsoft.com/office/word/2006/wordml" xmlns:wps="http://schemas.microsoft.com/office/word/2010/wordprocessingShape" mc:Ignorable="w14 w15 w16se w16cid wp14">
   <w:abstractNum w:abstractNumId="0" w15:restartNumberingAfterBreak="0">
     <w:nsid w:val="3B4619C3"/>
     <w:multiLevelType w:val="hybridMultilevel"/>
@@ -527,7 +945,7 @@
 </file>
 
 <file path=word/styles.xml><?xml version="1.0" encoding="utf-8"?>
-<w:styles xmlns:mc="http://schemas.openxmlformats.org/markup-compatibility/2006" xmlns:r="http://schemas.openxmlformats.org/officeDocument/2006/relationships" xmlns:w="http://schemas.openxmlformats.org/wordprocessingml/2006/main" xmlns:w14="http://schemas.microsoft.com/office/word/2010/wordml" xmlns:w15="http://schemas.microsoft.com/office/word/2012/wordml" xmlns:w16cex="http://schemas.microsoft.com/office/word/2018/wordml/cex" xmlns:w16cid="http://schemas.microsoft.com/office/word/2016/wordml/cid" xmlns:w16="http://schemas.microsoft.com/office/word/2018/wordml" xmlns:w16se="http://schemas.microsoft.com/office/word/2015/wordml/symex" mc:Ignorable="w14 w15 w16se w16cid w16 w16cex">
+<w:styles xmlns:mc="http://schemas.openxmlformats.org/markup-compatibility/2006" xmlns:r="http://schemas.openxmlformats.org/officeDocument/2006/relationships" xmlns:w="http://schemas.openxmlformats.org/wordprocessingml/2006/main" xmlns:w14="http://schemas.microsoft.com/office/word/2010/wordml" xmlns:w15="http://schemas.microsoft.com/office/word/2012/wordml" xmlns:w16cid="http://schemas.microsoft.com/office/word/2016/wordml/cid" xmlns:w16se="http://schemas.microsoft.com/office/word/2015/wordml/symex" mc:Ignorable="w14 w15 w16se w16cid">
   <w:docDefaults>
     <w:rPrDefault>
       <w:rPr>
@@ -543,7 +961,7 @@
       </w:pPr>
     </w:pPrDefault>
   </w:docDefaults>
-  <w:latentStyles w:defLockedState="0" w:defUIPriority="99" w:defSemiHidden="0" w:defUnhideWhenUsed="0" w:defQFormat="0" w:count="376">
+  <w:latentStyles w:defLockedState="0" w:defUIPriority="99" w:defSemiHidden="0" w:defUnhideWhenUsed="0" w:defQFormat="0" w:count="377">
     <w:lsdException w:name="Normal" w:uiPriority="0" w:qFormat="1"/>
     <w:lsdException w:name="heading 1" w:uiPriority="9" w:qFormat="1"/>
     <w:lsdException w:name="heading 2" w:semiHidden="1" w:uiPriority="9" w:unhideWhenUsed="1" w:qFormat="1"/>
@@ -649,7 +1067,6 @@
     <w:lsdException w:name="HTML Sample" w:semiHidden="1" w:unhideWhenUsed="1"/>
     <w:lsdException w:name="HTML Typewriter" w:semiHidden="1" w:unhideWhenUsed="1"/>
     <w:lsdException w:name="HTML Variable" w:semiHidden="1" w:unhideWhenUsed="1"/>
-    <w:lsdException w:name="Normal Table" w:semiHidden="1" w:unhideWhenUsed="1"/>
     <w:lsdException w:name="annotation subject" w:semiHidden="1" w:unhideWhenUsed="1"/>
     <w:lsdException w:name="No List" w:semiHidden="1" w:unhideWhenUsed="1"/>
     <w:lsdException w:name="Outline List 1" w:semiHidden="1" w:unhideWhenUsed="1"/>
@@ -696,10 +1113,8 @@
     <w:lsdException w:name="Table Subtle 2" w:semiHidden="1" w:unhideWhenUsed="1"/>
     <w:lsdException w:name="Table Web 1" w:semiHidden="1" w:unhideWhenUsed="1"/>
     <w:lsdException w:name="Table Web 2" w:semiHidden="1" w:unhideWhenUsed="1"/>
-    <w:lsdException w:name="Table Web 3" w:semiHidden="1" w:unhideWhenUsed="1"/>
     <w:lsdException w:name="Balloon Text" w:semiHidden="1" w:unhideWhenUsed="1"/>
     <w:lsdException w:name="Table Grid" w:uiPriority="39"/>
-    <w:lsdException w:name="Table Theme" w:semiHidden="1" w:unhideWhenUsed="1"/>
     <w:lsdException w:name="Placeholder Text" w:semiHidden="1"/>
     <w:lsdException w:name="No Spacing" w:uiPriority="1" w:qFormat="1"/>
     <w:lsdException w:name="Light Shading" w:uiPriority="60"/>
@@ -920,16 +1335,17 @@
     <w:lsdException w:name="Hashtag" w:semiHidden="1" w:unhideWhenUsed="1"/>
     <w:lsdException w:name="Unresolved Mention" w:semiHidden="1" w:unhideWhenUsed="1"/>
     <w:lsdException w:name="Smart Link" w:semiHidden="1" w:unhideWhenUsed="1"/>
+    <w:lsdException w:name="Smart Link Error" w:semiHidden="1" w:unhideWhenUsed="1"/>
   </w:latentStyles>
-  <w:style w:type="paragraph" w:default="1" w:styleId="Binhthng">
+  <w:style w:type="paragraph" w:default="1" w:styleId="Normal">
     <w:name w:val="Normal"/>
     <w:qFormat/>
   </w:style>
-  <w:style w:type="paragraph" w:styleId="u1">
+  <w:style w:type="paragraph" w:styleId="Heading1">
     <w:name w:val="heading 1"/>
-    <w:basedOn w:val="Binhthng"/>
-    <w:next w:val="Binhthng"/>
-    <w:link w:val="u1Char"/>
+    <w:basedOn w:val="Normal"/>
+    <w:next w:val="Normal"/>
+    <w:link w:val="Heading1Char"/>
     <w:uiPriority w:val="9"/>
     <w:qFormat/>
     <w:rsid w:val="00D1673C"/>
@@ -946,13 +1362,34 @@
       <w:szCs w:val="32"/>
     </w:rPr>
   </w:style>
-  <w:style w:type="character" w:default="1" w:styleId="Phngmcinhcuaoanvn">
+  <w:style w:type="paragraph" w:styleId="Heading2">
+    <w:name w:val="heading 2"/>
+    <w:basedOn w:val="Normal"/>
+    <w:next w:val="Normal"/>
+    <w:link w:val="Heading2Char"/>
+    <w:uiPriority w:val="9"/>
+    <w:unhideWhenUsed/>
+    <w:qFormat/>
+    <w:rsid w:val="00862C82"/>
+    <w:pPr>
+      <w:keepNext/>
+      <w:keepLines/>
+      <w:spacing w:before="40" w:after="0"/>
+      <w:outlineLvl w:val="1"/>
+    </w:pPr>
+    <w:rPr>
+      <w:rFonts w:asciiTheme="majorHAnsi" w:eastAsiaTheme="majorEastAsia" w:hAnsiTheme="majorHAnsi" w:cstheme="majorBidi"/>
+      <w:color w:val="2E74B5" w:themeColor="accent1" w:themeShade="BF"/>
+      <w:sz w:val="26"/>
+      <w:szCs w:val="26"/>
+    </w:rPr>
+  </w:style>
+  <w:style w:type="character" w:default="1" w:styleId="DefaultParagraphFont">
     <w:name w:val="Default Paragraph Font"/>
     <w:uiPriority w:val="1"/>
-    <w:semiHidden/>
     <w:unhideWhenUsed/>
   </w:style>
-  <w:style w:type="table" w:default="1" w:styleId="BangThngthng">
+  <w:style w:type="table" w:default="1" w:styleId="TableNormal">
     <w:name w:val="Normal Table"/>
     <w:uiPriority w:val="99"/>
     <w:semiHidden/>
@@ -967,16 +1404,16 @@
       </w:tblCellMar>
     </w:tblPr>
   </w:style>
-  <w:style w:type="numbering" w:default="1" w:styleId="Khngco">
+  <w:style w:type="numbering" w:default="1" w:styleId="NoList">
     <w:name w:val="No List"/>
     <w:uiPriority w:val="99"/>
     <w:semiHidden/>
     <w:unhideWhenUsed/>
   </w:style>
-  <w:style w:type="character" w:customStyle="1" w:styleId="u1Char">
-    <w:name w:val="Đầu đề 1 Char"/>
-    <w:basedOn w:val="Phngmcinhcuaoanvn"/>
-    <w:link w:val="u1"/>
+  <w:style w:type="character" w:customStyle="1" w:styleId="Heading1Char">
+    <w:name w:val="Heading 1 Char"/>
+    <w:basedOn w:val="DefaultParagraphFont"/>
+    <w:link w:val="Heading1"/>
     <w:uiPriority w:val="9"/>
     <w:rsid w:val="00D1673C"/>
     <w:rPr>
@@ -986,9 +1423,9 @@
       <w:szCs w:val="32"/>
     </w:rPr>
   </w:style>
-  <w:style w:type="paragraph" w:styleId="oancuaDanhsach">
+  <w:style w:type="paragraph" w:styleId="ListParagraph">
     <w:name w:val="List Paragraph"/>
-    <w:basedOn w:val="Binhthng"/>
+    <w:basedOn w:val="Normal"/>
     <w:uiPriority w:val="34"/>
     <w:qFormat/>
     <w:rsid w:val="00D1673C"/>
@@ -997,9 +1434,9 @@
       <w:contextualSpacing/>
     </w:pPr>
   </w:style>
-  <w:style w:type="paragraph" w:styleId="ThngthngWeb">
+  <w:style w:type="paragraph" w:styleId="NormalWeb">
     <w:name w:val="Normal (Web)"/>
-    <w:basedOn w:val="Binhthng"/>
+    <w:basedOn w:val="Normal"/>
     <w:uiPriority w:val="99"/>
     <w:semiHidden/>
     <w:unhideWhenUsed/>
@@ -1011,6 +1448,19 @@
       <w:rFonts w:ascii="Times New Roman" w:eastAsia="Times New Roman" w:hAnsi="Times New Roman" w:cs="Times New Roman"/>
       <w:sz w:val="24"/>
       <w:szCs w:val="24"/>
+    </w:rPr>
+  </w:style>
+  <w:style w:type="character" w:customStyle="1" w:styleId="Heading2Char">
+    <w:name w:val="Heading 2 Char"/>
+    <w:basedOn w:val="DefaultParagraphFont"/>
+    <w:link w:val="Heading2"/>
+    <w:uiPriority w:val="9"/>
+    <w:rsid w:val="00862C82"/>
+    <w:rPr>
+      <w:rFonts w:asciiTheme="majorHAnsi" w:eastAsiaTheme="majorEastAsia" w:hAnsiTheme="majorHAnsi" w:cstheme="majorBidi"/>
+      <w:color w:val="2E74B5" w:themeColor="accent1" w:themeShade="BF"/>
+      <w:sz w:val="26"/>
+      <w:szCs w:val="26"/>
     </w:rPr>
   </w:style>
 </w:styles>

</xml_diff>